<commit_message>
Check in for now.
</commit_message>
<xml_diff>
--- a/Ludus/Documents/Ludus SDD.docx
+++ b/Ludus/Documents/Ludus SDD.docx
@@ -3314,7 +3314,16 @@
                 <w:rStyle w:val="Hyperlink"/>
                 <w:noProof/>
               </w:rPr>
-              <w:t>The Reward System</w:t>
+              <w:t>The</w:t>
+            </w:r>
+            <w:bookmarkStart w:id="0" w:name="_GoBack"/>
+            <w:bookmarkEnd w:id="0"/>
+            <w:r>
+              <w:rPr>
+                <w:rStyle w:val="Hyperlink"/>
+                <w:noProof/>
+              </w:rPr>
+              <w:t xml:space="preserve"> Reward System</w:t>
             </w:r>
             <w:r>
               <w:rPr>
@@ -5049,12 +5058,12 @@
       <w:pPr>
         <w:pStyle w:val="Heading2"/>
       </w:pPr>
-      <w:bookmarkStart w:id="0" w:name="_Toc342598767"/>
+      <w:bookmarkStart w:id="1" w:name="_Toc342598767"/>
       <w:r>
         <w:lastRenderedPageBreak/>
         <w:t>Revision History</w:t>
       </w:r>
-      <w:bookmarkEnd w:id="0"/>
+      <w:bookmarkEnd w:id="1"/>
     </w:p>
     <w:tbl>
       <w:tblPr>
@@ -5182,7 +5191,10 @@
           </w:tcPr>
           <w:p>
             <w:r>
-              <w:t>November 1, 2012</w:t>
+              <w:t>April 10</w:t>
+            </w:r>
+            <w:r>
+              <w:t>, 2012</w:t>
             </w:r>
           </w:p>
         </w:tc>
@@ -5291,162 +5303,6 @@
           </w:p>
         </w:tc>
       </w:tr>
-      <w:tr>
-        <w:trPr>
-          <w:trHeight w:val="493"/>
-        </w:trPr>
-        <w:tc>
-          <w:tcPr>
-            <w:tcW w:w="2224" w:type="dxa"/>
-            <w:tcMar>
-              <w:top w:w="100" w:type="dxa"/>
-              <w:left w:w="100" w:type="dxa"/>
-              <w:bottom w:w="100" w:type="dxa"/>
-              <w:right w:w="100" w:type="dxa"/>
-            </w:tcMar>
-          </w:tcPr>
-          <w:p>
-            <w:r>
-              <w:t>Initial Deployment</w:t>
-            </w:r>
-          </w:p>
-        </w:tc>
-        <w:tc>
-          <w:tcPr>
-            <w:tcW w:w="2224" w:type="dxa"/>
-            <w:tcMar>
-              <w:top w:w="100" w:type="dxa"/>
-              <w:left w:w="100" w:type="dxa"/>
-              <w:bottom w:w="100" w:type="dxa"/>
-              <w:right w:w="100" w:type="dxa"/>
-            </w:tcMar>
-          </w:tcPr>
-          <w:p>
-            <w:r>
-              <w:t>April 7, 2013</w:t>
-            </w:r>
-          </w:p>
-        </w:tc>
-        <w:tc>
-          <w:tcPr>
-            <w:tcW w:w="2224" w:type="dxa"/>
-            <w:tcMar>
-              <w:top w:w="100" w:type="dxa"/>
-              <w:left w:w="100" w:type="dxa"/>
-              <w:bottom w:w="100" w:type="dxa"/>
-              <w:right w:w="100" w:type="dxa"/>
-            </w:tcMar>
-          </w:tcPr>
-          <w:p>
-            <w:r>
-              <w:t>Accommodates changes made for initial deployment</w:t>
-            </w:r>
-          </w:p>
-        </w:tc>
-        <w:tc>
-          <w:tcPr>
-            <w:tcW w:w="2224" w:type="dxa"/>
-            <w:tcMar>
-              <w:top w:w="100" w:type="dxa"/>
-              <w:left w:w="100" w:type="dxa"/>
-              <w:bottom w:w="100" w:type="dxa"/>
-              <w:right w:w="100" w:type="dxa"/>
-            </w:tcMar>
-          </w:tcPr>
-          <w:p>
-            <w:r>
-              <w:t>1.1</w:t>
-            </w:r>
-          </w:p>
-        </w:tc>
-      </w:tr>
-      <w:tr>
-        <w:trPr>
-          <w:trHeight w:val="418"/>
-        </w:trPr>
-        <w:tc>
-          <w:tcPr>
-            <w:tcW w:w="2224" w:type="dxa"/>
-          </w:tcPr>
-          <w:p/>
-        </w:tc>
-        <w:tc>
-          <w:tcPr>
-            <w:tcW w:w="2224" w:type="dxa"/>
-          </w:tcPr>
-          <w:p/>
-        </w:tc>
-        <w:tc>
-          <w:tcPr>
-            <w:tcW w:w="2224" w:type="dxa"/>
-          </w:tcPr>
-          <w:p/>
-        </w:tc>
-        <w:tc>
-          <w:tcPr>
-            <w:tcW w:w="2224" w:type="dxa"/>
-          </w:tcPr>
-          <w:p/>
-        </w:tc>
-      </w:tr>
-      <w:tr>
-        <w:trPr>
-          <w:trHeight w:val="418"/>
-        </w:trPr>
-        <w:tc>
-          <w:tcPr>
-            <w:tcW w:w="2224" w:type="dxa"/>
-          </w:tcPr>
-          <w:p/>
-        </w:tc>
-        <w:tc>
-          <w:tcPr>
-            <w:tcW w:w="2224" w:type="dxa"/>
-          </w:tcPr>
-          <w:p/>
-        </w:tc>
-        <w:tc>
-          <w:tcPr>
-            <w:tcW w:w="2224" w:type="dxa"/>
-          </w:tcPr>
-          <w:p/>
-        </w:tc>
-        <w:tc>
-          <w:tcPr>
-            <w:tcW w:w="2224" w:type="dxa"/>
-          </w:tcPr>
-          <w:p/>
-        </w:tc>
-      </w:tr>
-      <w:tr>
-        <w:trPr>
-          <w:trHeight w:val="418"/>
-        </w:trPr>
-        <w:tc>
-          <w:tcPr>
-            <w:tcW w:w="2224" w:type="dxa"/>
-          </w:tcPr>
-          <w:p/>
-        </w:tc>
-        <w:tc>
-          <w:tcPr>
-            <w:tcW w:w="2224" w:type="dxa"/>
-          </w:tcPr>
-          <w:p/>
-        </w:tc>
-        <w:tc>
-          <w:tcPr>
-            <w:tcW w:w="2224" w:type="dxa"/>
-          </w:tcPr>
-          <w:p/>
-        </w:tc>
-        <w:tc>
-          <w:tcPr>
-            <w:tcW w:w="2224" w:type="dxa"/>
-          </w:tcPr>
-          <w:p/>
-        </w:tc>
-      </w:tr>
     </w:tbl>
     <w:p>
       <w:pPr>
@@ -5469,7 +5325,7 @@
       <w:pPr>
         <w:pStyle w:val="Heading1"/>
       </w:pPr>
-      <w:bookmarkStart w:id="1" w:name="_Toc342598768"/>
+      <w:bookmarkStart w:id="2" w:name="_Toc342598768"/>
       <w:r>
         <w:lastRenderedPageBreak/>
         <w:t>1</w:t>
@@ -5480,21 +5336,23 @@
       <w:r>
         <w:t>Introduction</w:t>
       </w:r>
-      <w:bookmarkEnd w:id="1"/>
+      <w:bookmarkEnd w:id="2"/>
     </w:p>
     <w:p>
       <w:pPr>
         <w:pStyle w:val="Heading2"/>
       </w:pPr>
-      <w:bookmarkStart w:id="2" w:name="_Toc342598769"/>
+      <w:bookmarkStart w:id="3" w:name="_Toc342598769"/>
       <w:r>
         <w:t>1.1</w:t>
       </w:r>
       <w:r>
         <w:tab/>
-        <w:t>About Ludus</w:t>
-      </w:r>
-      <w:bookmarkEnd w:id="2"/>
+      </w:r>
+      <w:bookmarkEnd w:id="3"/>
+      <w:r>
+        <w:t>System Overview</w:t>
+      </w:r>
     </w:p>
     <w:p>
       <w:r>
@@ -5588,32 +5446,41 @@
       <w:pPr>
         <w:pStyle w:val="Heading2"/>
       </w:pPr>
-      <w:bookmarkStart w:id="3" w:name="_Toc342598770"/>
+      <w:bookmarkStart w:id="4" w:name="_Toc342598770"/>
       <w:r>
         <w:t>1.2</w:t>
       </w:r>
       <w:r>
         <w:tab/>
-        <w:t>Purpose</w:t>
-      </w:r>
-      <w:bookmarkEnd w:id="3"/>
-    </w:p>
-    <w:p>
-      <w:r>
-        <w:t xml:space="preserve">This document is intended to convey the recommended requirements, specifications, </w:t>
-      </w:r>
-      <w:r>
-        <w:t>and designs</w:t>
-      </w:r>
-      <w:r>
-        <w:t xml:space="preserve"> for the initial release (1.0) of Ludus. Version 1.0 of the system is intended to be a “gamified” interface to an online course organization system. The document is a report of the initial review of requirements and recommendations on design, software, and hardware requirements to implement the initial release of Ludus.</w:t>
-      </w:r>
+      </w:r>
+      <w:bookmarkEnd w:id="4"/>
+      <w:r>
+        <w:t>Supporting Materials</w:t>
+      </w:r>
+    </w:p>
+    <w:p>
+      <w:r>
+        <w:t xml:space="preserve">Ludus System Requirements Specification. </w:t>
+      </w:r>
+      <w:hyperlink r:id="rId11" w:history="1">
+        <w:r>
+          <w:rPr>
+            <w:rStyle w:val="Hyperlink"/>
+          </w:rPr>
+          <w:t>http://ludus.azurewebsites.net/Documents/Ludus%20SRS.docx</w:t>
+        </w:r>
+      </w:hyperlink>
     </w:p>
     <w:p>
       <w:pPr>
         <w:pStyle w:val="Heading2"/>
       </w:pPr>
-      <w:bookmarkStart w:id="4" w:name="_Toc342598771"/>
+      <w:bookmarkStart w:id="5" w:name="_Toc342598771"/>
+    </w:p>
+    <w:p>
+      <w:pPr>
+        <w:pStyle w:val="Heading2"/>
+      </w:pPr>
       <w:r>
         <w:t>1.3</w:t>
       </w:r>
@@ -5621,7 +5488,7 @@
         <w:tab/>
         <w:t>Document Conventions</w:t>
       </w:r>
-      <w:bookmarkEnd w:id="4"/>
+      <w:bookmarkEnd w:id="5"/>
     </w:p>
     <w:p>
       <w:r>
@@ -5662,7 +5529,7 @@
       <w:pPr>
         <w:pStyle w:val="Heading2"/>
       </w:pPr>
-      <w:bookmarkStart w:id="5" w:name="_Toc342598772"/>
+      <w:bookmarkStart w:id="6" w:name="_Toc342598772"/>
       <w:r>
         <w:t>1.4</w:t>
       </w:r>
@@ -5670,7 +5537,7 @@
         <w:tab/>
         <w:t>Intended Audience and Reading Suggestions</w:t>
       </w:r>
-      <w:bookmarkEnd w:id="5"/>
+      <w:bookmarkEnd w:id="6"/>
     </w:p>
     <w:p>
       <w:r>
@@ -5698,7 +5565,7 @@
       <w:pPr>
         <w:pStyle w:val="Heading2"/>
       </w:pPr>
-      <w:bookmarkStart w:id="6" w:name="_Toc342598773"/>
+      <w:bookmarkStart w:id="7" w:name="_Toc342598773"/>
       <w:r>
         <w:t>1.5</w:t>
       </w:r>
@@ -5706,7 +5573,7 @@
         <w:tab/>
         <w:t>Product Scope</w:t>
       </w:r>
-      <w:bookmarkEnd w:id="6"/>
+      <w:bookmarkEnd w:id="7"/>
     </w:p>
     <w:p>
       <w:r>
@@ -5727,7 +5594,7 @@
       <w:pPr>
         <w:pStyle w:val="Heading2"/>
       </w:pPr>
-      <w:bookmarkStart w:id="7" w:name="_Toc342598774"/>
+      <w:bookmarkStart w:id="8" w:name="_Toc342598774"/>
       <w:r>
         <w:t>1.6</w:t>
       </w:r>
@@ -5735,10 +5602,10 @@
         <w:tab/>
         <w:t>References</w:t>
       </w:r>
-      <w:bookmarkEnd w:id="7"/>
-    </w:p>
-    <w:p>
-      <w:hyperlink r:id="rId11" w:history="1">
+      <w:bookmarkEnd w:id="8"/>
+    </w:p>
+    <w:p>
+      <w:hyperlink r:id="rId12" w:history="1">
         <w:r>
           <w:rPr>
             <w:rStyle w:val="Hyperlink"/>
@@ -5751,7 +5618,7 @@
       </w:r>
     </w:p>
     <w:p>
-      <w:hyperlink r:id="rId12">
+      <w:hyperlink r:id="rId13">
         <w:r>
           <w:rPr>
             <w:color w:val="1155CC"/>
@@ -5765,7 +5632,7 @@
       </w:r>
     </w:p>
     <w:p>
-      <w:hyperlink r:id="rId13">
+      <w:hyperlink r:id="rId14">
         <w:r>
           <w:rPr>
             <w:color w:val="1155CC"/>
@@ -5779,7 +5646,7 @@
       </w:r>
     </w:p>
     <w:p>
-      <w:hyperlink r:id="rId14">
+      <w:hyperlink r:id="rId15">
         <w:r>
           <w:rPr>
             <w:color w:val="1155CC"/>
@@ -5793,7 +5660,7 @@
       </w:r>
     </w:p>
     <w:p>
-      <w:hyperlink r:id="rId15">
+      <w:hyperlink r:id="rId16">
         <w:r>
           <w:rPr>
             <w:color w:val="1155CC"/>
@@ -5807,7 +5674,7 @@
       </w:r>
     </w:p>
     <w:p>
-      <w:hyperlink r:id="rId16" w:history="1">
+      <w:hyperlink r:id="rId17" w:history="1">
         <w:r>
           <w:rPr>
             <w:rStyle w:val="Hyperlink"/>
@@ -5816,14 +5683,22 @@
         </w:r>
       </w:hyperlink>
       <w:r>
-        <w:t xml:space="preserve"> – A set of message forums, that apply the concepts of gamification to peer-to-peer communications.</w:t>
+        <w:t xml:space="preserve"> – A set of message </w:t>
+      </w:r>
+      <w:proofErr w:type="gramStart"/>
+      <w:r>
+        <w:t>forums, that</w:t>
+      </w:r>
+      <w:proofErr w:type="gramEnd"/>
+      <w:r>
+        <w:t xml:space="preserve"> apply the concepts of gamification to peer-to-peer communications.</w:t>
       </w:r>
     </w:p>
     <w:p>
       <w:pPr>
         <w:pStyle w:val="Heading2"/>
       </w:pPr>
-      <w:bookmarkStart w:id="8" w:name="_Toc342598775"/>
+      <w:bookmarkStart w:id="9" w:name="_Toc342598775"/>
       <w:r>
         <w:t>1.7</w:t>
       </w:r>
@@ -5831,13 +5706,13 @@
         <w:tab/>
         <w:t>Video Presentation</w:t>
       </w:r>
-      <w:bookmarkEnd w:id="8"/>
+      <w:bookmarkEnd w:id="9"/>
     </w:p>
     <w:p>
       <w:r>
         <w:t xml:space="preserve">A video presentation on Ludus can be found at </w:t>
       </w:r>
-      <w:hyperlink r:id="rId17" w:history="1">
+      <w:hyperlink r:id="rId18" w:history="1">
         <w:r>
           <w:rPr>
             <w:rStyle w:val="Hyperlink"/>
@@ -5856,7 +5731,7 @@
       <w:pPr>
         <w:pStyle w:val="Heading1"/>
       </w:pPr>
-      <w:bookmarkStart w:id="9" w:name="_Toc342598776"/>
+      <w:bookmarkStart w:id="10" w:name="_Toc342598776"/>
       <w:r>
         <w:lastRenderedPageBreak/>
         <w:t>2</w:t>
@@ -5865,13 +5740,13 @@
         <w:tab/>
         <w:t>Overall Description</w:t>
       </w:r>
-      <w:bookmarkEnd w:id="9"/>
+      <w:bookmarkEnd w:id="10"/>
     </w:p>
     <w:p>
       <w:pPr>
         <w:pStyle w:val="Heading2"/>
       </w:pPr>
-      <w:bookmarkStart w:id="10" w:name="_Toc342598777"/>
+      <w:bookmarkStart w:id="11" w:name="_Toc342598777"/>
       <w:r>
         <w:t>2.1</w:t>
       </w:r>
@@ -5879,7 +5754,7 @@
         <w:tab/>
         <w:t>Product Perspective</w:t>
       </w:r>
-      <w:bookmarkEnd w:id="10"/>
+      <w:bookmarkEnd w:id="11"/>
     </w:p>
     <w:p>
       <w:r>
@@ -6012,7 +5887,7 @@
       <w:pPr>
         <w:pStyle w:val="Heading2"/>
       </w:pPr>
-      <w:bookmarkStart w:id="11" w:name="_Toc342598778"/>
+      <w:bookmarkStart w:id="12" w:name="_Toc342598778"/>
       <w:r>
         <w:t>2.2</w:t>
       </w:r>
@@ -6020,7 +5895,7 @@
         <w:tab/>
         <w:t>Product Functions</w:t>
       </w:r>
-      <w:bookmarkEnd w:id="11"/>
+      <w:bookmarkEnd w:id="12"/>
     </w:p>
     <w:p>
       <w:r>
@@ -6140,7 +6015,7 @@
       <w:pPr>
         <w:pStyle w:val="Heading2"/>
       </w:pPr>
-      <w:bookmarkStart w:id="12" w:name="_Toc342598779"/>
+      <w:bookmarkStart w:id="13" w:name="_Toc342598779"/>
       <w:r>
         <w:t>2.3</w:t>
       </w:r>
@@ -6148,7 +6023,7 @@
         <w:tab/>
         <w:t>User Classes and Characteristics</w:t>
       </w:r>
-      <w:bookmarkEnd w:id="12"/>
+      <w:bookmarkEnd w:id="13"/>
     </w:p>
     <w:p>
       <w:r>
@@ -6593,7 +6468,7 @@
       <w:pPr>
         <w:pStyle w:val="Heading2"/>
       </w:pPr>
-      <w:bookmarkStart w:id="13" w:name="_Toc342598780"/>
+      <w:bookmarkStart w:id="14" w:name="_Toc342598780"/>
       <w:r>
         <w:t>2.4</w:t>
       </w:r>
@@ -6601,7 +6476,7 @@
         <w:tab/>
         <w:t>Operating Environment</w:t>
       </w:r>
-      <w:bookmarkEnd w:id="13"/>
+      <w:bookmarkEnd w:id="14"/>
     </w:p>
     <w:p>
       <w:r>
@@ -6612,7 +6487,7 @@
       <w:pPr>
         <w:pStyle w:val="Heading2"/>
       </w:pPr>
-      <w:bookmarkStart w:id="14" w:name="_Toc342598781"/>
+      <w:bookmarkStart w:id="15" w:name="_Toc342598781"/>
       <w:r>
         <w:t>2.5</w:t>
       </w:r>
@@ -6620,7 +6495,7 @@
         <w:tab/>
         <w:t>Design and Implementation Constraints</w:t>
       </w:r>
-      <w:bookmarkEnd w:id="14"/>
+      <w:bookmarkEnd w:id="15"/>
     </w:p>
     <w:p>
       <w:pPr>
@@ -6716,9 +6591,17 @@
         <w:ind w:hanging="360"/>
       </w:pPr>
       <w:r>
-        <w:t xml:space="preserve">Users will be required to have an OpenId login. OpenId is an open source login system. OpenId providers include Google, Yahoo, Blogger, and Verisign. For more information on OpenId, refer to </w:t>
-      </w:r>
-      <w:hyperlink r:id="rId18">
+        <w:t xml:space="preserve">Users will be required to have an OpenId login. OpenId is an open source login system. OpenId providers include Google, Yahoo, Blogger, and </w:t>
+      </w:r>
+      <w:proofErr w:type="spellStart"/>
+      <w:r>
+        <w:t>Verisign</w:t>
+      </w:r>
+      <w:proofErr w:type="spellEnd"/>
+      <w:r>
+        <w:t xml:space="preserve">. For more information on OpenId, refer to </w:t>
+      </w:r>
+      <w:hyperlink r:id="rId19">
         <w:r>
           <w:rPr>
             <w:color w:val="1155CC"/>
@@ -6742,7 +6625,7 @@
       <w:r>
         <w:t xml:space="preserve">Users’ personal “Avatars” will be acquired using Gravatar. For more information on Gravatar, refer to </w:t>
       </w:r>
-      <w:hyperlink r:id="rId19">
+      <w:hyperlink r:id="rId20">
         <w:r>
           <w:rPr>
             <w:color w:val="1155CC"/>
@@ -6759,7 +6642,7 @@
       <w:pPr>
         <w:pStyle w:val="Heading2"/>
       </w:pPr>
-      <w:bookmarkStart w:id="15" w:name="_Toc342598782"/>
+      <w:bookmarkStart w:id="16" w:name="_Toc342598782"/>
       <w:r>
         <w:t>2.6</w:t>
       </w:r>
@@ -6767,7 +6650,7 @@
         <w:tab/>
         <w:t>User Documentation</w:t>
       </w:r>
-      <w:bookmarkEnd w:id="15"/>
+      <w:bookmarkEnd w:id="16"/>
     </w:p>
     <w:p>
       <w:r>
@@ -6793,7 +6676,7 @@
       <w:pPr>
         <w:pStyle w:val="Heading2"/>
       </w:pPr>
-      <w:bookmarkStart w:id="16" w:name="_Toc342598783"/>
+      <w:bookmarkStart w:id="17" w:name="_Toc342598783"/>
       <w:r>
         <w:t>2.7</w:t>
       </w:r>
@@ -6801,7 +6684,7 @@
         <w:tab/>
         <w:t>Assumptions and Dependencies</w:t>
       </w:r>
-      <w:bookmarkEnd w:id="16"/>
+      <w:bookmarkEnd w:id="17"/>
     </w:p>
     <w:p>
       <w:r>
@@ -6836,7 +6719,7 @@
       <w:pPr>
         <w:pStyle w:val="Heading1"/>
       </w:pPr>
-      <w:bookmarkStart w:id="17" w:name="_Toc342598784"/>
+      <w:bookmarkStart w:id="18" w:name="_Toc342598784"/>
       <w:r>
         <w:t>3</w:t>
       </w:r>
@@ -6844,13 +6727,13 @@
         <w:tab/>
         <w:t>External Interface Requirements</w:t>
       </w:r>
-      <w:bookmarkEnd w:id="17"/>
+      <w:bookmarkEnd w:id="18"/>
     </w:p>
     <w:p>
       <w:pPr>
         <w:pStyle w:val="Heading2"/>
       </w:pPr>
-      <w:bookmarkStart w:id="18" w:name="_Toc342598785"/>
+      <w:bookmarkStart w:id="19" w:name="_Toc342598785"/>
       <w:r>
         <w:t>3.1</w:t>
       </w:r>
@@ -6858,7 +6741,7 @@
         <w:tab/>
         <w:t>User Interfaces</w:t>
       </w:r>
-      <w:bookmarkEnd w:id="18"/>
+      <w:bookmarkEnd w:id="19"/>
     </w:p>
     <w:p>
       <w:pPr>
@@ -7470,7 +7353,7 @@
       <w:r>
         <w:t xml:space="preserve">ravatar image linked to the user’s ID. (see </w:t>
       </w:r>
-      <w:hyperlink r:id="rId20">
+      <w:hyperlink r:id="rId21">
         <w:r>
           <w:rPr>
             <w:color w:val="1155CC"/>
@@ -7487,7 +7370,7 @@
       <w:pPr>
         <w:pStyle w:val="Heading2"/>
       </w:pPr>
-      <w:bookmarkStart w:id="19" w:name="_Toc342598786"/>
+      <w:bookmarkStart w:id="20" w:name="_Toc342598786"/>
       <w:r>
         <w:t>3.2</w:t>
       </w:r>
@@ -7495,7 +7378,7 @@
         <w:tab/>
         <w:t>Hardware Interfaces</w:t>
       </w:r>
-      <w:bookmarkEnd w:id="19"/>
+      <w:bookmarkEnd w:id="20"/>
     </w:p>
     <w:p>
       <w:r>
@@ -7506,7 +7389,7 @@
       <w:pPr>
         <w:pStyle w:val="Heading2"/>
       </w:pPr>
-      <w:bookmarkStart w:id="20" w:name="_Toc342598787"/>
+      <w:bookmarkStart w:id="21" w:name="_Toc342598787"/>
       <w:r>
         <w:t>3.3</w:t>
       </w:r>
@@ -7514,7 +7397,7 @@
         <w:tab/>
         <w:t>Software Interfaces</w:t>
       </w:r>
-      <w:bookmarkEnd w:id="20"/>
+      <w:bookmarkEnd w:id="21"/>
     </w:p>
     <w:p>
       <w:r>
@@ -7530,7 +7413,7 @@
       <w:pPr>
         <w:pStyle w:val="Heading2"/>
       </w:pPr>
-      <w:bookmarkStart w:id="21" w:name="_Toc342598788"/>
+      <w:bookmarkStart w:id="22" w:name="_Toc342598788"/>
       <w:r>
         <w:lastRenderedPageBreak/>
         <w:t>3.4</w:t>
@@ -7539,7 +7422,7 @@
         <w:tab/>
         <w:t>Communications Interfaces</w:t>
       </w:r>
-      <w:bookmarkEnd w:id="21"/>
+      <w:bookmarkEnd w:id="22"/>
     </w:p>
     <w:p>
       <w:r>
@@ -7634,7 +7517,7 @@
       <w:pPr>
         <w:pStyle w:val="Heading1"/>
       </w:pPr>
-      <w:bookmarkStart w:id="22" w:name="_Toc342598789"/>
+      <w:bookmarkStart w:id="23" w:name="_Toc342598789"/>
       <w:r>
         <w:lastRenderedPageBreak/>
         <w:t>4</w:t>
@@ -7643,18 +7526,26 @@
         <w:tab/>
         <w:t>System Features</w:t>
       </w:r>
-      <w:bookmarkEnd w:id="22"/>
-    </w:p>
-    <w:p>
-      <w:r>
-        <w:t xml:space="preserve">System Features, described in this section, will be prioritized using a MoSCoW (Must have, Should Have, Could have, or Want), both for version 1 and the final product, as well as by the relative level of effort to implement each feature. </w:t>
+      <w:bookmarkEnd w:id="23"/>
+    </w:p>
+    <w:p>
+      <w:r>
+        <w:t xml:space="preserve">System Features, described in this section, will be prioritized using a </w:t>
+      </w:r>
+      <w:proofErr w:type="spellStart"/>
+      <w:r>
+        <w:t>MoSCoW</w:t>
+      </w:r>
+      <w:proofErr w:type="spellEnd"/>
+      <w:r>
+        <w:t xml:space="preserve"> (Must have, Should Have, Could have, or Want), both for version 1 and the final product, as well as by the relative level of effort to implement each feature. </w:t>
       </w:r>
     </w:p>
     <w:p>
       <w:pPr>
         <w:pStyle w:val="Heading2"/>
       </w:pPr>
-      <w:bookmarkStart w:id="23" w:name="_Toc342598790"/>
+      <w:bookmarkStart w:id="24" w:name="_Toc342598790"/>
       <w:r>
         <w:t>4.1</w:t>
       </w:r>
@@ -7662,13 +7553,13 @@
         <w:tab/>
         <w:t>Scheduling</w:t>
       </w:r>
-      <w:bookmarkEnd w:id="23"/>
+      <w:bookmarkEnd w:id="24"/>
     </w:p>
     <w:p>
       <w:pPr>
         <w:pStyle w:val="Heading3"/>
       </w:pPr>
-      <w:bookmarkStart w:id="24" w:name="_Toc342598791"/>
+      <w:bookmarkStart w:id="25" w:name="_Toc342598791"/>
       <w:r>
         <w:t>4.1.1</w:t>
       </w:r>
@@ -7676,7 +7567,7 @@
         <w:tab/>
         <w:t>Description</w:t>
       </w:r>
-      <w:bookmarkEnd w:id="24"/>
+      <w:bookmarkEnd w:id="25"/>
     </w:p>
     <w:p>
       <w:r>
@@ -7687,7 +7578,7 @@
       <w:pPr>
         <w:pStyle w:val="Heading3"/>
       </w:pPr>
-      <w:bookmarkStart w:id="25" w:name="_Toc342598792"/>
+      <w:bookmarkStart w:id="26" w:name="_Toc342598792"/>
       <w:r>
         <w:t>4.1.2</w:t>
       </w:r>
@@ -7695,7 +7586,7 @@
         <w:tab/>
         <w:t>Priority</w:t>
       </w:r>
-      <w:bookmarkEnd w:id="25"/>
+      <w:bookmarkEnd w:id="26"/>
     </w:p>
     <w:p>
       <w:r>
@@ -7706,7 +7597,7 @@
       <w:pPr>
         <w:pStyle w:val="Heading3"/>
       </w:pPr>
-      <w:bookmarkStart w:id="26" w:name="_Toc342598793"/>
+      <w:bookmarkStart w:id="27" w:name="_Toc342598793"/>
       <w:r>
         <w:t>4.1.3</w:t>
       </w:r>
@@ -7714,7 +7605,7 @@
         <w:tab/>
         <w:t>Functional Requirements</w:t>
       </w:r>
-      <w:bookmarkEnd w:id="26"/>
+      <w:bookmarkEnd w:id="27"/>
     </w:p>
     <w:p>
       <w:pPr>
@@ -7808,7 +7699,7 @@
       <w:pPr>
         <w:pStyle w:val="Heading2"/>
       </w:pPr>
-      <w:bookmarkStart w:id="27" w:name="_Toc342598794"/>
+      <w:bookmarkStart w:id="28" w:name="_Toc342598794"/>
       <w:r>
         <w:t>4.2</w:t>
       </w:r>
@@ -7818,13 +7709,13 @@
       <w:r>
         <w:t>The Reward System</w:t>
       </w:r>
-      <w:bookmarkEnd w:id="27"/>
+      <w:bookmarkEnd w:id="28"/>
     </w:p>
     <w:p>
       <w:pPr>
         <w:pStyle w:val="Heading3"/>
       </w:pPr>
-      <w:bookmarkStart w:id="28" w:name="_Toc342598795"/>
+      <w:bookmarkStart w:id="29" w:name="_Toc342598795"/>
       <w:r>
         <w:t>4.2.1</w:t>
       </w:r>
@@ -7832,7 +7723,7 @@
         <w:tab/>
         <w:t>Description</w:t>
       </w:r>
-      <w:bookmarkEnd w:id="28"/>
+      <w:bookmarkEnd w:id="29"/>
     </w:p>
     <w:p>
       <w:r>
@@ -7873,7 +7764,7 @@
       <w:pPr>
         <w:pStyle w:val="Heading3"/>
       </w:pPr>
-      <w:bookmarkStart w:id="29" w:name="_Toc342598796"/>
+      <w:bookmarkStart w:id="30" w:name="_Toc342598796"/>
       <w:r>
         <w:t>4.2.2</w:t>
       </w:r>
@@ -7881,7 +7772,7 @@
         <w:tab/>
         <w:t>Priority</w:t>
       </w:r>
-      <w:bookmarkEnd w:id="29"/>
+      <w:bookmarkEnd w:id="30"/>
     </w:p>
     <w:p>
       <w:r>
@@ -7892,7 +7783,7 @@
       <w:pPr>
         <w:pStyle w:val="Heading3"/>
       </w:pPr>
-      <w:bookmarkStart w:id="30" w:name="_Toc342598797"/>
+      <w:bookmarkStart w:id="31" w:name="_Toc342598797"/>
       <w:r>
         <w:t>4.2.3</w:t>
       </w:r>
@@ -7900,7 +7791,7 @@
         <w:tab/>
         <w:t>Functional Requirements</w:t>
       </w:r>
-      <w:bookmarkEnd w:id="30"/>
+      <w:bookmarkEnd w:id="31"/>
     </w:p>
     <w:p>
       <w:pPr>
@@ -8011,7 +7902,7 @@
       <w:pPr>
         <w:pStyle w:val="Heading2"/>
       </w:pPr>
-      <w:bookmarkStart w:id="31" w:name="_Toc342598798"/>
+      <w:bookmarkStart w:id="32" w:name="_Toc342598798"/>
       <w:r>
         <w:lastRenderedPageBreak/>
         <w:t>4.3</w:t>
@@ -8022,13 +7913,13 @@
       <w:r>
         <w:t>Communication Forums</w:t>
       </w:r>
-      <w:bookmarkEnd w:id="31"/>
+      <w:bookmarkEnd w:id="32"/>
     </w:p>
     <w:p>
       <w:pPr>
         <w:pStyle w:val="Heading3"/>
       </w:pPr>
-      <w:bookmarkStart w:id="32" w:name="_Toc342598799"/>
+      <w:bookmarkStart w:id="33" w:name="_Toc342598799"/>
       <w:r>
         <w:t>4.3.1</w:t>
       </w:r>
@@ -8036,7 +7927,7 @@
         <w:tab/>
         <w:t>Description</w:t>
       </w:r>
-      <w:bookmarkEnd w:id="32"/>
+      <w:bookmarkEnd w:id="33"/>
     </w:p>
     <w:p>
       <w:pPr>
@@ -8051,14 +7942,22 @@
     </w:p>
     <w:p>
       <w:r>
-        <w:t xml:space="preserve">The Ludus communication forum system shall draw on the forums of StackExchange for inspiration. In addition to the normal message traffic, individuals will have the opportunity to vote threads/responses up or down. In a forum designated as a question/answer forum, students will be able to vote for answer, and the person originating the thread will be able to select the “best answer.” </w:t>
+        <w:t xml:space="preserve">The Ludus communication forum system shall draw on the forums of </w:t>
+      </w:r>
+      <w:proofErr w:type="spellStart"/>
+      <w:r>
+        <w:t>StackExchange</w:t>
+      </w:r>
+      <w:proofErr w:type="spellEnd"/>
+      <w:r>
+        <w:t xml:space="preserve"> for inspiration. In addition to the normal message traffic, individuals will have the opportunity to vote threads/responses up or down. In a forum designated as a question/answer forum, students will be able to vote for answer, and the person originating the thread will be able to select the “best answer.” </w:t>
       </w:r>
     </w:p>
     <w:p>
       <w:pPr>
         <w:pStyle w:val="Heading3"/>
       </w:pPr>
-      <w:bookmarkStart w:id="33" w:name="_Toc342598800"/>
+      <w:bookmarkStart w:id="34" w:name="_Toc342598800"/>
       <w:r>
         <w:t>4.3.2</w:t>
       </w:r>
@@ -8066,7 +7965,7 @@
         <w:tab/>
         <w:t>Priority</w:t>
       </w:r>
-      <w:bookmarkEnd w:id="33"/>
+      <w:bookmarkEnd w:id="34"/>
     </w:p>
     <w:p>
       <w:r>
@@ -8077,7 +7976,7 @@
       <w:pPr>
         <w:pStyle w:val="Heading3"/>
       </w:pPr>
-      <w:bookmarkStart w:id="34" w:name="_Toc342598801"/>
+      <w:bookmarkStart w:id="35" w:name="_Toc342598801"/>
       <w:r>
         <w:t>4.3.3</w:t>
       </w:r>
@@ -8085,7 +7984,7 @@
         <w:tab/>
         <w:t>Functional Requirements</w:t>
       </w:r>
-      <w:bookmarkEnd w:id="34"/>
+      <w:bookmarkEnd w:id="35"/>
     </w:p>
     <w:p>
       <w:pPr>
@@ -8284,7 +8183,7 @@
       <w:pPr>
         <w:pStyle w:val="Heading2"/>
       </w:pPr>
-      <w:bookmarkStart w:id="35" w:name="_Toc342598802"/>
+      <w:bookmarkStart w:id="36" w:name="_Toc342598802"/>
       <w:r>
         <w:t>4.4</w:t>
       </w:r>
@@ -8292,13 +8191,13 @@
         <w:tab/>
         <w:t>Course Management</w:t>
       </w:r>
-      <w:bookmarkEnd w:id="35"/>
+      <w:bookmarkEnd w:id="36"/>
     </w:p>
     <w:p>
       <w:pPr>
         <w:pStyle w:val="Heading3"/>
       </w:pPr>
-      <w:bookmarkStart w:id="36" w:name="_Toc342598803"/>
+      <w:bookmarkStart w:id="37" w:name="_Toc342598803"/>
       <w:r>
         <w:t>4.4.1</w:t>
       </w:r>
@@ -8306,7 +8205,7 @@
         <w:tab/>
         <w:t>Description and Priority</w:t>
       </w:r>
-      <w:bookmarkEnd w:id="36"/>
+      <w:bookmarkEnd w:id="37"/>
     </w:p>
     <w:p>
       <w:r>
@@ -8322,7 +8221,7 @@
       <w:pPr>
         <w:pStyle w:val="Heading3"/>
       </w:pPr>
-      <w:bookmarkStart w:id="37" w:name="_Toc342598804"/>
+      <w:bookmarkStart w:id="38" w:name="_Toc342598804"/>
       <w:r>
         <w:t>4.4.2</w:t>
       </w:r>
@@ -8332,7 +8231,7 @@
       <w:r>
         <w:t>Priority</w:t>
       </w:r>
-      <w:bookmarkEnd w:id="37"/>
+      <w:bookmarkEnd w:id="38"/>
     </w:p>
     <w:p>
       <w:r>
@@ -8343,7 +8242,7 @@
       <w:pPr>
         <w:pStyle w:val="Heading3"/>
       </w:pPr>
-      <w:bookmarkStart w:id="38" w:name="_Toc342598805"/>
+      <w:bookmarkStart w:id="39" w:name="_Toc342598805"/>
       <w:r>
         <w:t>4.4.3</w:t>
       </w:r>
@@ -8351,7 +8250,7 @@
         <w:tab/>
         <w:t>Functional Requirements</w:t>
       </w:r>
-      <w:bookmarkEnd w:id="38"/>
+      <w:bookmarkEnd w:id="39"/>
     </w:p>
     <w:p>
       <w:pPr>
@@ -8518,18 +8417,18 @@
       <w:pPr>
         <w:pStyle w:val="Heading1"/>
       </w:pPr>
-      <w:bookmarkStart w:id="39" w:name="_Toc342598806"/>
+      <w:bookmarkStart w:id="40" w:name="_Toc342598806"/>
       <w:r>
         <w:lastRenderedPageBreak/>
         <w:t>5.     Other Nonfunctional Requirements</w:t>
       </w:r>
-      <w:bookmarkEnd w:id="39"/>
+      <w:bookmarkEnd w:id="40"/>
     </w:p>
     <w:p>
       <w:pPr>
         <w:pStyle w:val="Heading2"/>
       </w:pPr>
-      <w:bookmarkStart w:id="40" w:name="_Toc342598807"/>
+      <w:bookmarkStart w:id="41" w:name="_Toc342598807"/>
       <w:r>
         <w:t xml:space="preserve">5.1 </w:t>
       </w:r>
@@ -8537,7 +8436,7 @@
         <w:tab/>
         <w:t>Performance Requirements</w:t>
       </w:r>
-      <w:bookmarkEnd w:id="40"/>
+      <w:bookmarkEnd w:id="41"/>
     </w:p>
     <w:p>
       <w:r>
@@ -8556,14 +8455,14 @@
       <w:pPr>
         <w:pStyle w:val="Heading2"/>
       </w:pPr>
-      <w:bookmarkStart w:id="41" w:name="_Toc342598808"/>
+      <w:bookmarkStart w:id="42" w:name="_Toc342598808"/>
       <w:r>
         <w:t xml:space="preserve">5.2     Safety </w:t>
       </w:r>
       <w:r>
         <w:t>Requirements</w:t>
       </w:r>
-      <w:bookmarkEnd w:id="41"/>
+      <w:bookmarkEnd w:id="42"/>
     </w:p>
     <w:p>
       <w:r>
@@ -8576,14 +8475,14 @@
           <w:rStyle w:val="Heading2Char"/>
         </w:rPr>
       </w:pPr>
-      <w:bookmarkStart w:id="42" w:name="_Toc342598809"/>
+      <w:bookmarkStart w:id="43" w:name="_Toc342598809"/>
       <w:r>
         <w:rPr>
           <w:rStyle w:val="Heading2Char"/>
         </w:rPr>
         <w:t>5.3     Security Requirements</w:t>
       </w:r>
-      <w:bookmarkEnd w:id="42"/>
+      <w:bookmarkEnd w:id="43"/>
     </w:p>
     <w:p>
       <w:pPr>
@@ -8610,11 +8509,11 @@
       <w:pPr>
         <w:pStyle w:val="Heading2"/>
       </w:pPr>
-      <w:bookmarkStart w:id="43" w:name="_Toc342598810"/>
+      <w:bookmarkStart w:id="44" w:name="_Toc342598810"/>
       <w:r>
         <w:t>5.4     Software Quality Attributes</w:t>
       </w:r>
-      <w:bookmarkEnd w:id="43"/>
+      <w:bookmarkEnd w:id="44"/>
     </w:p>
     <w:p>
       <w:r>
@@ -8630,11 +8529,11 @@
       <w:pPr>
         <w:pStyle w:val="Heading2"/>
       </w:pPr>
-      <w:bookmarkStart w:id="44" w:name="_Toc342598811"/>
+      <w:bookmarkStart w:id="45" w:name="_Toc342598811"/>
       <w:r>
         <w:t>5.5     Business Rules</w:t>
       </w:r>
-      <w:bookmarkEnd w:id="44"/>
+      <w:bookmarkEnd w:id="45"/>
     </w:p>
     <w:p>
       <w:r>
@@ -8671,22 +8570,22 @@
       <w:pPr>
         <w:pStyle w:val="Heading1"/>
       </w:pPr>
-      <w:bookmarkStart w:id="45" w:name="_Toc342598812"/>
+      <w:bookmarkStart w:id="46" w:name="_Toc342598812"/>
       <w:r>
         <w:lastRenderedPageBreak/>
         <w:t>6.     Other Requirements</w:t>
       </w:r>
-      <w:bookmarkEnd w:id="45"/>
+      <w:bookmarkEnd w:id="46"/>
     </w:p>
     <w:p>
       <w:pPr>
         <w:pStyle w:val="Heading2"/>
       </w:pPr>
-      <w:bookmarkStart w:id="46" w:name="_Toc342598813"/>
+      <w:bookmarkStart w:id="47" w:name="_Toc342598813"/>
       <w:r>
         <w:t>Appendix A: Glossary</w:t>
       </w:r>
-      <w:bookmarkEnd w:id="46"/>
+      <w:bookmarkEnd w:id="47"/>
     </w:p>
     <w:p>
       <w:r>
@@ -8719,12 +8618,12 @@
       <w:pPr>
         <w:pStyle w:val="Heading2"/>
       </w:pPr>
-      <w:bookmarkStart w:id="47" w:name="_Toc342598814"/>
+      <w:bookmarkStart w:id="48" w:name="_Toc342598814"/>
       <w:r>
         <w:lastRenderedPageBreak/>
         <w:t>Appendix B: Use-Case Diagram</w:t>
       </w:r>
-      <w:bookmarkEnd w:id="47"/>
+      <w:bookmarkEnd w:id="48"/>
     </w:p>
     <w:p>
       <w:pPr>
@@ -8760,7 +8659,7 @@
                     </pic:cNvPicPr>
                   </pic:nvPicPr>
                   <pic:blipFill>
-                    <a:blip r:embed="rId21">
+                    <a:blip r:embed="rId22">
                       <a:extLst>
                         <a:ext uri="{28A0092B-C50C-407E-A947-70E740481C1C}">
                           <a14:useLocalDpi xmlns:a14="http://schemas.microsoft.com/office/drawing/2010/main" val="0"/>
@@ -8806,7 +8705,7 @@
       <w:r>
         <w:br w:type="page"/>
       </w:r>
-      <w:bookmarkStart w:id="48" w:name="_Toc342598815"/>
+      <w:bookmarkStart w:id="49" w:name="_Toc342598815"/>
       <w:r>
         <w:rPr>
           <w:noProof/>
@@ -8838,7 +8737,7 @@
                     </pic:cNvPicPr>
                   </pic:nvPicPr>
                   <pic:blipFill>
-                    <a:blip r:embed="rId22">
+                    <a:blip r:embed="rId23">
                       <a:extLst>
                         <a:ext uri="{28A0092B-C50C-407E-A947-70E740481C1C}">
                           <a14:useLocalDpi xmlns:a14="http://schemas.microsoft.com/office/drawing/2010/main" val="0"/>
@@ -8878,12 +8777,12 @@
       <w:r>
         <w:t>Appendix C: Class Diagram</w:t>
       </w:r>
-      <w:bookmarkEnd w:id="48"/>
+      <w:bookmarkEnd w:id="49"/>
     </w:p>
     <w:p/>
     <w:sectPr>
-      <w:footerReference w:type="default" r:id="rId23"/>
-      <w:footerReference w:type="first" r:id="rId24"/>
+      <w:footerReference w:type="default" r:id="rId24"/>
+      <w:footerReference w:type="first" r:id="rId25"/>
       <w:pgSz w:w="12240" w:h="15840" w:code="1"/>
       <w:pgMar w:top="1440" w:right="1440" w:bottom="1440" w:left="1440" w:header="720" w:footer="720" w:gutter="0"/>
       <w:pgNumType w:start="0"/>
@@ -8953,7 +8852,14 @@
             <w:color w:val="7F7F7F" w:themeColor="background1" w:themeShade="7F"/>
             <w:spacing w:val="60"/>
           </w:rPr>
-          <w:t>LUDUS Software Requirement Specification</w:t>
+          <w:t xml:space="preserve">LUDUS Software </w:t>
+        </w:r>
+        <w:r>
+          <w:rPr>
+            <w:color w:val="7F7F7F" w:themeColor="background1" w:themeShade="7F"/>
+            <w:spacing w:val="60"/>
+          </w:rPr>
+          <w:t>Design Document</w:t>
         </w:r>
       </w:p>
       <w:p>
@@ -8985,7 +8891,7 @@
             <w:bCs/>
             <w:noProof/>
           </w:rPr>
-          <w:t>1</w:t>
+          <w:t>2</w:t>
         </w:r>
         <w:r>
           <w:rPr>
@@ -12605,7 +12511,7 @@
 </file>
 
 <file path=customXml/itemProps2.xml><?xml version="1.0" encoding="utf-8"?>
-<ds:datastoreItem xmlns:ds="http://schemas.openxmlformats.org/officeDocument/2006/customXml" ds:itemID="{FC8DCA85-921E-4A62-9D2C-C22ED133F3B6}">
+<ds:datastoreItem xmlns:ds="http://schemas.openxmlformats.org/officeDocument/2006/customXml" ds:itemID="{167EE834-DE56-4CF1-9812-714C6F98BCCD}">
   <ds:schemaRefs>
     <ds:schemaRef ds:uri="http://schemas.openxmlformats.org/officeDocument/2006/bibliography"/>
   </ds:schemaRefs>

</xml_diff>